<commit_message>
Added Caesar Cypher project
added Caesar Cypher project
</commit_message>
<xml_diff>
--- a/Python YAY.docx
+++ b/Python YAY.docx
@@ -381,16 +381,8 @@
         <w:rPr>
           <w:color w:val="002060"/>
         </w:rPr>
-        <w:t xml:space="preserve">Name = input(“What is your </w:t>
-      </w:r>
-      <w:proofErr w:type="gramStart"/>
-      <w:r>
-        <w:rPr>
-          <w:color w:val="002060"/>
-        </w:rPr>
-        <w:t>name?:</w:t>
-      </w:r>
-      <w:proofErr w:type="gramEnd"/>
+        <w:t>Name = input(“What is your name?:</w:t>
+      </w:r>
       <w:r>
         <w:rPr>
           <w:color w:val="002060"/>
@@ -456,58 +448,50 @@
         <w:rPr>
           <w:color w:val="002060"/>
         </w:rPr>
-        <w:t xml:space="preserve">&gt;&gt;&gt;What is your </w:t>
-      </w:r>
-      <w:proofErr w:type="gramStart"/>
+        <w:t>&gt;&gt;&gt;What is your name?:</w:t>
+      </w:r>
       <w:r>
         <w:rPr>
           <w:color w:val="002060"/>
         </w:rPr>
-        <w:t>name?:</w:t>
-      </w:r>
-      <w:proofErr w:type="gramEnd"/>
-      <w:r>
+        <w:t xml:space="preserve"> </w:t>
+      </w:r>
+    </w:p>
+    <w:p>
+      <w:pPr>
         <w:rPr>
           <w:color w:val="002060"/>
         </w:rPr>
+      </w:pPr>
+      <w:r>
+        <w:rPr>
+          <w:color w:val="002060"/>
+        </w:rPr>
+        <w:t>YASH SHARMA</w:t>
+      </w:r>
+    </w:p>
+    <w:p>
+      <w:pPr>
+        <w:rPr>
+          <w:color w:val="002060"/>
+        </w:rPr>
+      </w:pPr>
+      <w:r>
+        <w:rPr>
+          <w:color w:val="002060"/>
+        </w:rPr>
+        <w:t>Hello! YASH SHARMA</w:t>
+      </w:r>
+      <w:r>
+        <w:rPr>
+          <w:color w:val="002060"/>
+        </w:rPr>
         <w:t xml:space="preserve"> </w:t>
       </w:r>
     </w:p>
     <w:p>
       <w:pPr>
         <w:rPr>
-          <w:color w:val="002060"/>
-        </w:rPr>
-      </w:pPr>
-      <w:r>
-        <w:rPr>
-          <w:color w:val="002060"/>
-        </w:rPr>
-        <w:t>YASH SHARMA</w:t>
-      </w:r>
-    </w:p>
-    <w:p>
-      <w:pPr>
-        <w:rPr>
-          <w:color w:val="002060"/>
-        </w:rPr>
-      </w:pPr>
-      <w:r>
-        <w:rPr>
-          <w:color w:val="002060"/>
-        </w:rPr>
-        <w:t>Hello! YASH SHARMA</w:t>
-      </w:r>
-      <w:r>
-        <w:rPr>
-          <w:color w:val="002060"/>
-        </w:rPr>
-        <w:t xml:space="preserve"> </w:t>
-      </w:r>
-    </w:p>
-    <w:p>
-      <w:pPr>
-        <w:rPr>
           <w:color w:val="000000" w:themeColor="text1"/>
         </w:rPr>
       </w:pPr>
@@ -528,21 +512,7 @@
         <w:rPr>
           <w:color w:val="000000" w:themeColor="text1"/>
         </w:rPr>
-        <w:t xml:space="preserve">print(“Hello! ” + input(“What is your </w:t>
-      </w:r>
-      <w:proofErr w:type="gramStart"/>
-      <w:r>
-        <w:rPr>
-          <w:color w:val="000000" w:themeColor="text1"/>
-        </w:rPr>
-        <w:t>name?:</w:t>
-      </w:r>
-      <w:proofErr w:type="gramEnd"/>
-      <w:r>
-        <w:rPr>
-          <w:color w:val="000000" w:themeColor="text1"/>
-        </w:rPr>
-        <w:t xml:space="preserve"> </w:t>
+        <w:t xml:space="preserve">print(“Hello! ” + input(“What is your name?: </w:t>
       </w:r>
       <w:r>
         <w:rPr>
@@ -865,18 +835,11 @@
             <w:pPr>
               <w:jc w:val="center"/>
             </w:pPr>
-            <w:proofErr w:type="spellStart"/>
-            <w:proofErr w:type="gramStart"/>
             <w:r>
               <w:t>C</w:t>
             </w:r>
             <w:r>
-              <w:t>ant</w:t>
-            </w:r>
-            <w:proofErr w:type="spellEnd"/>
-            <w:proofErr w:type="gramEnd"/>
-            <w:r>
-              <w:t xml:space="preserve"> have keywords as variables</w:t>
+              <w:t>ant have keywords as variables</w:t>
             </w:r>
             <w:r>
               <w:t>.</w:t>
@@ -907,17 +870,7 @@
               <w:jc w:val="center"/>
             </w:pPr>
             <w:r>
-              <w:t xml:space="preserve">Variables </w:t>
-            </w:r>
-            <w:proofErr w:type="spellStart"/>
-            <w:proofErr w:type="gramStart"/>
-            <w:r>
-              <w:t>cant</w:t>
-            </w:r>
-            <w:proofErr w:type="spellEnd"/>
-            <w:proofErr w:type="gramEnd"/>
-            <w:r>
-              <w:t xml:space="preserve"> have special characters</w:t>
+              <w:t>Variables cant have special characters</w:t>
             </w:r>
           </w:p>
         </w:tc>
@@ -1667,17 +1620,7 @@
         </w:numPr>
       </w:pPr>
       <w:r>
-        <w:t xml:space="preserve">str(): it takes the character present in the data type and store them in </w:t>
-      </w:r>
-      <w:proofErr w:type="spellStart"/>
-      <w:proofErr w:type="gramStart"/>
-      <w:r>
-        <w:t>a</w:t>
-      </w:r>
-      <w:proofErr w:type="spellEnd"/>
-      <w:proofErr w:type="gramEnd"/>
-      <w:r>
-        <w:t xml:space="preserve"> array of char</w:t>
+        <w:t>str(): it takes the character present in the data type and store them in a array of char</w:t>
       </w:r>
       <w:r>
         <w:t>a</w:t>
@@ -2276,31 +2219,7 @@
           <w:szCs w:val="32"/>
           <w:u w:val="single"/>
         </w:rPr>
-        <w:t xml:space="preserve">Assignment Operators </w:t>
-      </w:r>
-      <w:proofErr w:type="gramStart"/>
-      <w:r>
-        <w:rPr>
-          <w:b/>
-          <w:bCs/>
-          <w:color w:val="000000" w:themeColor="text1"/>
-          <w:sz w:val="32"/>
-          <w:szCs w:val="32"/>
-          <w:u w:val="single"/>
-        </w:rPr>
-        <w:t>In</w:t>
-      </w:r>
-      <w:proofErr w:type="gramEnd"/>
-      <w:r>
-        <w:rPr>
-          <w:b/>
-          <w:bCs/>
-          <w:color w:val="000000" w:themeColor="text1"/>
-          <w:sz w:val="32"/>
-          <w:szCs w:val="32"/>
-          <w:u w:val="single"/>
-        </w:rPr>
-        <w:t xml:space="preserve"> Python:</w:t>
+        <w:t>Assignment Operators In Python:</w:t>
       </w:r>
     </w:p>
     <w:tbl>
@@ -4687,9 +4606,860 @@
           <w:color w:val="000000" w:themeColor="text1"/>
         </w:rPr>
       </w:pPr>
+      <w:r>
+        <w:rPr>
+          <w:color w:val="000000" w:themeColor="text1"/>
+        </w:rPr>
+        <w:lastRenderedPageBreak/>
+        <w:t>We can create user defined modules and import them into our project using import keyword.</w:t>
+      </w:r>
+      <w:r>
+        <w:rPr>
+          <w:color w:val="000000" w:themeColor="text1"/>
+        </w:rPr>
+        <w:t xml:space="preserve"> In order to create this user defined module, we have to define a function in a separate python file. We can now import this module using import keyword and the name of the file. We can call the function using its name.</w:t>
+      </w:r>
+    </w:p>
+    <w:p>
+      <w:pPr>
+        <w:rPr>
+          <w:color w:val="000000" w:themeColor="text1"/>
+        </w:rPr>
+      </w:pPr>
+      <w:r>
+        <w:rPr>
+          <w:color w:val="000000" w:themeColor="text1"/>
+        </w:rPr>
+        <w:t>Example:</w:t>
+      </w:r>
+      <w:r>
+        <w:rPr>
+          <w:color w:val="000000" w:themeColor="text1"/>
+        </w:rPr>
+        <w:br/>
+      </w:r>
+    </w:p>
+    <w:tbl>
+      <w:tblPr>
+        <w:tblStyle w:val="TableGrid"/>
+        <w:tblW w:w="0" w:type="auto"/>
+        <w:tblLook w:val="04A0" w:firstRow="1" w:lastRow="0" w:firstColumn="1" w:lastColumn="0" w:noHBand="0" w:noVBand="1"/>
+      </w:tblPr>
+      <w:tblGrid>
+        <w:gridCol w:w="4508"/>
+        <w:gridCol w:w="4508"/>
+      </w:tblGrid>
+      <w:tr>
+        <w:tc>
+          <w:tcPr>
+            <w:tcW w:w="4508" w:type="dxa"/>
+          </w:tcPr>
+          <w:p>
+            <w:pPr>
+              <w:jc w:val="center"/>
+              <w:rPr>
+                <w:color w:val="000000" w:themeColor="text1"/>
+              </w:rPr>
+            </w:pPr>
+            <w:r>
+              <w:rPr>
+                <w:color w:val="000000" w:themeColor="text1"/>
+              </w:rPr>
+              <w:t>Current File</w:t>
+            </w:r>
+          </w:p>
+        </w:tc>
+        <w:tc>
+          <w:tcPr>
+            <w:tcW w:w="4508" w:type="dxa"/>
+          </w:tcPr>
+          <w:p>
+            <w:pPr>
+              <w:jc w:val="center"/>
+              <w:rPr>
+                <w:color w:val="000000" w:themeColor="text1"/>
+              </w:rPr>
+            </w:pPr>
+            <w:r>
+              <w:rPr>
+                <w:color w:val="000000" w:themeColor="text1"/>
+              </w:rPr>
+              <w:t>Module</w:t>
+            </w:r>
+            <w:r>
+              <w:rPr>
+                <w:color w:val="000000" w:themeColor="text1"/>
+              </w:rPr>
+              <w:t xml:space="preserve"> File</w:t>
+            </w:r>
+          </w:p>
+        </w:tc>
+      </w:tr>
+      <w:tr>
+        <w:tc>
+          <w:tcPr>
+            <w:tcW w:w="4508" w:type="dxa"/>
+          </w:tcPr>
+          <w:p>
+            <w:pPr>
+              <w:rPr>
+                <w:color w:val="000000" w:themeColor="text1"/>
+              </w:rPr>
+            </w:pPr>
+            <w:r>
+              <w:rPr>
+                <w:color w:val="000000" w:themeColor="text1"/>
+              </w:rPr>
+              <w:t>Import land</w:t>
+            </w:r>
+            <w:r>
+              <w:rPr>
+                <w:color w:val="000000" w:themeColor="text1"/>
+              </w:rPr>
+              <w:t xml:space="preserve"> as l</w:t>
+            </w:r>
+          </w:p>
+          <w:p>
+            <w:pPr>
+              <w:rPr>
+                <w:color w:val="000000" w:themeColor="text1"/>
+              </w:rPr>
+            </w:pPr>
+            <w:r>
+              <w:rPr>
+                <w:color w:val="000000" w:themeColor="text1"/>
+              </w:rPr>
+              <w:t>p</w:t>
+            </w:r>
+            <w:r>
+              <w:rPr>
+                <w:color w:val="000000" w:themeColor="text1"/>
+              </w:rPr>
+              <w:t>rint(</w:t>
+            </w:r>
+            <w:r>
+              <w:rPr>
+                <w:color w:val="000000" w:themeColor="text1"/>
+              </w:rPr>
+              <w:t>l.bing()</w:t>
+            </w:r>
+            <w:r>
+              <w:rPr>
+                <w:color w:val="000000" w:themeColor="text1"/>
+              </w:rPr>
+              <w:t>)</w:t>
+            </w:r>
+          </w:p>
+          <w:p>
+            <w:pPr>
+              <w:rPr>
+                <w:color w:val="000000" w:themeColor="text1"/>
+              </w:rPr>
+            </w:pPr>
+            <w:r>
+              <w:rPr>
+                <w:color w:val="000000" w:themeColor="text1"/>
+              </w:rPr>
+              <w:t>&gt;&gt;&gt;Ling</w:t>
+            </w:r>
+          </w:p>
+        </w:tc>
+        <w:tc>
+          <w:tcPr>
+            <w:tcW w:w="4508" w:type="dxa"/>
+          </w:tcPr>
+          <w:p>
+            <w:pPr>
+              <w:rPr>
+                <w:color w:val="000000" w:themeColor="text1"/>
+              </w:rPr>
+            </w:pPr>
+            <w:r>
+              <w:rPr>
+                <w:color w:val="000000" w:themeColor="text1"/>
+              </w:rPr>
+              <w:t>def land(){</w:t>
+            </w:r>
+          </w:p>
+          <w:p>
+            <w:pPr>
+              <w:rPr>
+                <w:color w:val="000000" w:themeColor="text1"/>
+              </w:rPr>
+            </w:pPr>
+            <w:r>
+              <w:rPr>
+                <w:color w:val="000000" w:themeColor="text1"/>
+              </w:rPr>
+              <w:t xml:space="preserve">                    </w:t>
+            </w:r>
+            <w:r>
+              <w:rPr>
+                <w:color w:val="000000" w:themeColor="text1"/>
+              </w:rPr>
+              <w:t xml:space="preserve"> </w:t>
+            </w:r>
+            <w:r>
+              <w:rPr>
+                <w:color w:val="000000" w:themeColor="text1"/>
+              </w:rPr>
+              <w:t>return “Ling”</w:t>
+            </w:r>
+          </w:p>
+          <w:p>
+            <w:pPr>
+              <w:rPr>
+                <w:color w:val="000000" w:themeColor="text1"/>
+              </w:rPr>
+            </w:pPr>
+            <w:r>
+              <w:rPr>
+                <w:color w:val="000000" w:themeColor="text1"/>
+              </w:rPr>
+              <w:t>}</w:t>
+            </w:r>
+          </w:p>
+        </w:tc>
+      </w:tr>
+    </w:tbl>
+    <w:p>
+      <w:pPr>
+        <w:rPr>
+          <w:color w:val="000000" w:themeColor="text1"/>
+        </w:rPr>
+      </w:pPr>
+    </w:p>
+    <w:p>
+      <w:pPr>
+        <w:rPr>
+          <w:color w:val="000000" w:themeColor="text1"/>
+        </w:rPr>
+      </w:pPr>
+      <w:r>
+        <w:rPr>
+          <w:color w:val="000000" w:themeColor="text1"/>
+        </w:rPr>
+        <w:t>We can import file from different folder by importing sys</w:t>
+      </w:r>
+      <w:r>
+        <w:rPr>
+          <w:color w:val="000000" w:themeColor="text1"/>
+        </w:rPr>
+        <w:t>.</w:t>
+      </w:r>
+    </w:p>
+    <w:p>
+      <w:pPr>
+        <w:rPr>
+          <w:color w:val="000000" w:themeColor="text1"/>
+        </w:rPr>
+      </w:pPr>
+      <w:r>
+        <w:rPr>
+          <w:color w:val="000000" w:themeColor="text1"/>
+        </w:rPr>
+        <w:drawing>
+          <wp:inline distT="0" distB="0" distL="0" distR="0" wp14:anchorId="4CA1CD62" wp14:editId="222266ED">
+            <wp:extent cx="5731510" cy="1078230"/>
+            <wp:effectExtent l="0" t="0" r="2540" b="7620"/>
+            <wp:docPr id="859020445" name="Picture 1"/>
+            <wp:cNvGraphicFramePr>
+              <a:graphicFrameLocks xmlns:a="http://schemas.openxmlformats.org/drawingml/2006/main" noChangeAspect="1"/>
+            </wp:cNvGraphicFramePr>
+            <a:graphic xmlns:a="http://schemas.openxmlformats.org/drawingml/2006/main">
+              <a:graphicData uri="http://schemas.openxmlformats.org/drawingml/2006/picture">
+                <pic:pic xmlns:pic="http://schemas.openxmlformats.org/drawingml/2006/picture">
+                  <pic:nvPicPr>
+                    <pic:cNvPr id="859020445" name=""/>
+                    <pic:cNvPicPr/>
+                  </pic:nvPicPr>
+                  <pic:blipFill>
+                    <a:blip r:embed="rId8"/>
+                    <a:stretch>
+                      <a:fillRect/>
+                    </a:stretch>
+                  </pic:blipFill>
+                  <pic:spPr>
+                    <a:xfrm>
+                      <a:off x="0" y="0"/>
+                      <a:ext cx="5731510" cy="1078230"/>
+                    </a:xfrm>
+                    <a:prstGeom prst="rect">
+                      <a:avLst/>
+                    </a:prstGeom>
+                  </pic:spPr>
+                </pic:pic>
+              </a:graphicData>
+            </a:graphic>
+          </wp:inline>
+        </w:drawing>
+      </w:r>
+    </w:p>
+    <w:p>
+      <w:pPr>
+        <w:rPr>
+          <w:color w:val="000000" w:themeColor="text1"/>
+        </w:rPr>
+      </w:pPr>
+      <w:r>
+        <w:rPr>
+          <w:color w:val="000000" w:themeColor="text1"/>
+        </w:rPr>
+        <w:t>We can add arguments into the function by specifying a variable in the bracket after the name while function is defined</w:t>
+      </w:r>
+      <w:r>
+        <w:rPr>
+          <w:color w:val="000000" w:themeColor="text1"/>
+        </w:rPr>
+        <w:t>.</w:t>
+      </w:r>
+    </w:p>
+    <w:p>
+      <w:pPr>
+        <w:rPr>
+          <w:color w:val="000000" w:themeColor="text1"/>
+        </w:rPr>
+      </w:pPr>
+      <w:r>
+        <w:rPr>
+          <w:color w:val="000000" w:themeColor="text1"/>
+        </w:rPr>
+        <w:t>Example:</w:t>
+      </w:r>
+    </w:p>
+    <w:p>
+      <w:pPr>
+        <w:rPr>
+          <w:color w:val="000000" w:themeColor="text1"/>
+        </w:rPr>
+      </w:pPr>
+      <w:r>
+        <w:rPr>
+          <w:color w:val="000000" w:themeColor="text1"/>
+        </w:rPr>
+        <w:t>def a(x):</w:t>
+      </w:r>
+    </w:p>
+    <w:p>
+      <w:pPr>
+        <w:ind w:firstLine="720"/>
+        <w:rPr>
+          <w:color w:val="000000" w:themeColor="text1"/>
+        </w:rPr>
+      </w:pPr>
+      <w:r>
+        <w:rPr>
+          <w:color w:val="000000" w:themeColor="text1"/>
+        </w:rPr>
+        <w:t>print(x)</w:t>
+      </w:r>
+    </w:p>
+    <w:p>
+      <w:pPr>
+        <w:rPr>
+          <w:color w:val="000000" w:themeColor="text1"/>
+        </w:rPr>
+      </w:pPr>
+      <w:r>
+        <w:rPr>
+          <w:color w:val="000000" w:themeColor="text1"/>
+        </w:rPr>
+        <w:t>print(a(</w:t>
+      </w:r>
+      <w:r>
+        <w:rPr>
+          <w:color w:val="000000" w:themeColor="text1"/>
+        </w:rPr>
+        <w:t>1</w:t>
+      </w:r>
+      <w:r>
+        <w:rPr>
+          <w:color w:val="000000" w:themeColor="text1"/>
+        </w:rPr>
+        <w:t>))</w:t>
+      </w:r>
+    </w:p>
+    <w:p>
+      <w:pPr>
+        <w:rPr>
+          <w:color w:val="000000" w:themeColor="text1"/>
+        </w:rPr>
+      </w:pPr>
+      <w:r>
+        <w:rPr>
+          <w:color w:val="000000" w:themeColor="text1"/>
+        </w:rPr>
+        <w:t>&gt;&gt;&gt;</w:t>
+      </w:r>
+      <w:r>
+        <w:rPr>
+          <w:color w:val="000000" w:themeColor="text1"/>
+        </w:rPr>
+        <w:t>1</w:t>
+      </w:r>
+    </w:p>
+    <w:tbl>
+      <w:tblPr>
+        <w:tblStyle w:val="TableGrid"/>
+        <w:tblW w:w="0" w:type="auto"/>
+        <w:tblLook w:val="04A0" w:firstRow="1" w:lastRow="0" w:firstColumn="1" w:lastColumn="0" w:noHBand="0" w:noVBand="1"/>
+      </w:tblPr>
+      <w:tblGrid>
+        <w:gridCol w:w="4508"/>
+        <w:gridCol w:w="4508"/>
+      </w:tblGrid>
+      <w:tr>
+        <w:tc>
+          <w:tcPr>
+            <w:tcW w:w="4508" w:type="dxa"/>
+          </w:tcPr>
+          <w:p>
+            <w:pPr>
+              <w:jc w:val="center"/>
+              <w:rPr>
+                <w:color w:val="000000" w:themeColor="text1"/>
+              </w:rPr>
+            </w:pPr>
+            <w:r>
+              <w:rPr>
+                <w:color w:val="000000" w:themeColor="text1"/>
+              </w:rPr>
+              <w:t>Position Arguments</w:t>
+            </w:r>
+          </w:p>
+        </w:tc>
+        <w:tc>
+          <w:tcPr>
+            <w:tcW w:w="4508" w:type="dxa"/>
+          </w:tcPr>
+          <w:p>
+            <w:pPr>
+              <w:jc w:val="center"/>
+              <w:rPr>
+                <w:color w:val="000000" w:themeColor="text1"/>
+              </w:rPr>
+            </w:pPr>
+            <w:r>
+              <w:rPr>
+                <w:color w:val="000000" w:themeColor="text1"/>
+              </w:rPr>
+              <w:t>Keyword Arguments</w:t>
+            </w:r>
+          </w:p>
+        </w:tc>
+      </w:tr>
+      <w:tr>
+        <w:tc>
+          <w:tcPr>
+            <w:tcW w:w="4508" w:type="dxa"/>
+          </w:tcPr>
+          <w:p>
+            <w:pPr>
+              <w:rPr>
+                <w:color w:val="000000" w:themeColor="text1"/>
+              </w:rPr>
+            </w:pPr>
+            <w:r>
+              <w:rPr>
+                <w:color w:val="000000" w:themeColor="text1"/>
+              </w:rPr>
+              <w:t>def a(x,y,z):</w:t>
+            </w:r>
+          </w:p>
+          <w:p>
+            <w:pPr>
+              <w:rPr>
+                <w:color w:val="000000" w:themeColor="text1"/>
+              </w:rPr>
+            </w:pPr>
+            <w:r>
+              <w:rPr>
+                <w:color w:val="000000" w:themeColor="text1"/>
+              </w:rPr>
+              <w:t xml:space="preserve">         print(x)</w:t>
+            </w:r>
+          </w:p>
+          <w:p>
+            <w:pPr>
+              <w:rPr>
+                <w:color w:val="000000" w:themeColor="text1"/>
+              </w:rPr>
+            </w:pPr>
+            <w:r>
+              <w:rPr>
+                <w:color w:val="000000" w:themeColor="text1"/>
+              </w:rPr>
+              <w:t xml:space="preserve">         print(</w:t>
+            </w:r>
+            <w:r>
+              <w:rPr>
+                <w:color w:val="000000" w:themeColor="text1"/>
+              </w:rPr>
+              <w:t>y</w:t>
+            </w:r>
+            <w:r>
+              <w:rPr>
+                <w:color w:val="000000" w:themeColor="text1"/>
+              </w:rPr>
+              <w:t>)</w:t>
+            </w:r>
+          </w:p>
+          <w:p>
+            <w:pPr>
+              <w:rPr>
+                <w:color w:val="000000" w:themeColor="text1"/>
+              </w:rPr>
+            </w:pPr>
+            <w:r>
+              <w:rPr>
+                <w:color w:val="000000" w:themeColor="text1"/>
+              </w:rPr>
+              <w:t xml:space="preserve">         print(</w:t>
+            </w:r>
+            <w:r>
+              <w:rPr>
+                <w:color w:val="000000" w:themeColor="text1"/>
+              </w:rPr>
+              <w:t>z</w:t>
+            </w:r>
+            <w:r>
+              <w:rPr>
+                <w:color w:val="000000" w:themeColor="text1"/>
+              </w:rPr>
+              <w:t>)</w:t>
+            </w:r>
+          </w:p>
+          <w:p>
+            <w:pPr>
+              <w:rPr>
+                <w:color w:val="000000" w:themeColor="text1"/>
+              </w:rPr>
+            </w:pPr>
+            <w:r>
+              <w:rPr>
+                <w:color w:val="000000" w:themeColor="text1"/>
+              </w:rPr>
+              <w:t>a(1,2,3)</w:t>
+            </w:r>
+          </w:p>
+          <w:p>
+            <w:pPr>
+              <w:rPr>
+                <w:color w:val="000000" w:themeColor="text1"/>
+              </w:rPr>
+            </w:pPr>
+            <w:r>
+              <w:rPr>
+                <w:color w:val="000000" w:themeColor="text1"/>
+              </w:rPr>
+              <w:t>&gt;&gt;&gt;1</w:t>
+            </w:r>
+          </w:p>
+          <w:p>
+            <w:pPr>
+              <w:rPr>
+                <w:color w:val="000000" w:themeColor="text1"/>
+              </w:rPr>
+            </w:pPr>
+            <w:r>
+              <w:rPr>
+                <w:color w:val="000000" w:themeColor="text1"/>
+              </w:rPr>
+              <w:t xml:space="preserve">        2</w:t>
+            </w:r>
+          </w:p>
+          <w:p>
+            <w:pPr>
+              <w:rPr>
+                <w:color w:val="000000" w:themeColor="text1"/>
+              </w:rPr>
+            </w:pPr>
+            <w:r>
+              <w:rPr>
+                <w:color w:val="000000" w:themeColor="text1"/>
+              </w:rPr>
+              <w:t xml:space="preserve">        3</w:t>
+            </w:r>
+          </w:p>
+        </w:tc>
+        <w:tc>
+          <w:tcPr>
+            <w:tcW w:w="4508" w:type="dxa"/>
+          </w:tcPr>
+          <w:p>
+            <w:pPr>
+              <w:rPr>
+                <w:color w:val="000000" w:themeColor="text1"/>
+              </w:rPr>
+            </w:pPr>
+            <w:r>
+              <w:rPr>
+                <w:color w:val="000000" w:themeColor="text1"/>
+              </w:rPr>
+              <w:t>def a(x,y,z):</w:t>
+            </w:r>
+          </w:p>
+          <w:p>
+            <w:pPr>
+              <w:rPr>
+                <w:color w:val="000000" w:themeColor="text1"/>
+              </w:rPr>
+            </w:pPr>
+            <w:r>
+              <w:rPr>
+                <w:color w:val="000000" w:themeColor="text1"/>
+              </w:rPr>
+              <w:t xml:space="preserve">         print(x)</w:t>
+            </w:r>
+          </w:p>
+          <w:p>
+            <w:pPr>
+              <w:rPr>
+                <w:color w:val="000000" w:themeColor="text1"/>
+              </w:rPr>
+            </w:pPr>
+            <w:r>
+              <w:rPr>
+                <w:color w:val="000000" w:themeColor="text1"/>
+              </w:rPr>
+              <w:t xml:space="preserve">         print(y)</w:t>
+            </w:r>
+          </w:p>
+          <w:p>
+            <w:pPr>
+              <w:rPr>
+                <w:color w:val="000000" w:themeColor="text1"/>
+              </w:rPr>
+            </w:pPr>
+            <w:r>
+              <w:rPr>
+                <w:color w:val="000000" w:themeColor="text1"/>
+              </w:rPr>
+              <w:t xml:space="preserve">         print(z)</w:t>
+            </w:r>
+          </w:p>
+          <w:p>
+            <w:pPr>
+              <w:rPr>
+                <w:color w:val="000000" w:themeColor="text1"/>
+              </w:rPr>
+            </w:pPr>
+            <w:r>
+              <w:rPr>
+                <w:color w:val="000000" w:themeColor="text1"/>
+              </w:rPr>
+              <w:t>a(y = 2,x=1,z =3)</w:t>
+            </w:r>
+          </w:p>
+          <w:p>
+            <w:pPr>
+              <w:rPr>
+                <w:color w:val="000000" w:themeColor="text1"/>
+              </w:rPr>
+            </w:pPr>
+            <w:r>
+              <w:rPr>
+                <w:color w:val="000000" w:themeColor="text1"/>
+              </w:rPr>
+              <w:t>&gt;&gt;&gt;1</w:t>
+            </w:r>
+          </w:p>
+          <w:p>
+            <w:pPr>
+              <w:rPr>
+                <w:color w:val="000000" w:themeColor="text1"/>
+              </w:rPr>
+            </w:pPr>
+            <w:r>
+              <w:rPr>
+                <w:color w:val="000000" w:themeColor="text1"/>
+              </w:rPr>
+              <w:t xml:space="preserve">        2</w:t>
+            </w:r>
+          </w:p>
+          <w:p>
+            <w:pPr>
+              <w:rPr>
+                <w:color w:val="000000" w:themeColor="text1"/>
+              </w:rPr>
+            </w:pPr>
+            <w:r>
+              <w:rPr>
+                <w:color w:val="000000" w:themeColor="text1"/>
+              </w:rPr>
+              <w:t xml:space="preserve">        3</w:t>
+            </w:r>
+          </w:p>
+        </w:tc>
+      </w:tr>
+    </w:tbl>
+    <w:p>
+      <w:pPr>
+        <w:rPr>
+          <w:color w:val="000000" w:themeColor="text1"/>
+        </w:rPr>
+      </w:pPr>
+    </w:p>
+    <w:p>
+      <w:pPr>
+        <w:rPr>
+          <w:b/>
+          <w:bCs/>
+          <w:color w:val="000000" w:themeColor="text1"/>
+          <w:sz w:val="32"/>
+          <w:szCs w:val="32"/>
+          <w:u w:val="single"/>
+        </w:rPr>
+      </w:pPr>
+    </w:p>
+    <w:p>
+      <w:pPr>
+        <w:rPr>
+          <w:b/>
+          <w:bCs/>
+          <w:color w:val="000000" w:themeColor="text1"/>
+          <w:u w:val="single"/>
+        </w:rPr>
+      </w:pPr>
+      <w:r>
+        <w:rPr>
+          <w:b/>
+          <w:bCs/>
+          <w:color w:val="000000" w:themeColor="text1"/>
+          <w:sz w:val="32"/>
+          <w:szCs w:val="32"/>
+          <w:u w:val="single"/>
+        </w:rPr>
+        <w:lastRenderedPageBreak/>
+        <w:t>ord()</w:t>
+      </w:r>
+      <w:r>
+        <w:rPr>
+          <w:b/>
+          <w:bCs/>
+          <w:color w:val="000000" w:themeColor="text1"/>
+          <w:sz w:val="32"/>
+          <w:szCs w:val="32"/>
+          <w:u w:val="single"/>
+        </w:rPr>
+        <w:t xml:space="preserve"> and chr()</w:t>
+      </w:r>
+      <w:r>
+        <w:rPr>
+          <w:b/>
+          <w:bCs/>
+          <w:color w:val="000000" w:themeColor="text1"/>
+          <w:sz w:val="32"/>
+          <w:szCs w:val="32"/>
+          <w:u w:val="single"/>
+        </w:rPr>
+        <w:t>:</w:t>
+      </w:r>
+    </w:p>
+    <w:p>
+      <w:pPr>
+        <w:rPr>
+          <w:color w:val="000000" w:themeColor="text1"/>
+        </w:rPr>
+      </w:pPr>
+      <w:r>
+        <w:rPr>
+          <w:color w:val="000000" w:themeColor="text1"/>
+        </w:rPr>
+        <w:t>This function can be used to convert characters into its ASCII value.</w:t>
+      </w:r>
+    </w:p>
+    <w:p>
+      <w:pPr>
+        <w:rPr>
+          <w:color w:val="000000" w:themeColor="text1"/>
+        </w:rPr>
+      </w:pPr>
+      <w:r>
+        <w:rPr>
+          <w:color w:val="000000" w:themeColor="text1"/>
+        </w:rPr>
+        <w:t>print(ord(‘a’)</w:t>
+      </w:r>
+    </w:p>
+    <w:p>
+      <w:pPr>
+        <w:rPr>
+          <w:color w:val="000000" w:themeColor="text1"/>
+        </w:rPr>
+      </w:pPr>
+      <w:r>
+        <w:rPr>
+          <w:color w:val="000000" w:themeColor="text1"/>
+        </w:rPr>
+        <w:t>&gt;&gt;&gt;97</w:t>
+      </w:r>
+    </w:p>
+    <w:p>
+      <w:pPr>
+        <w:rPr>
+          <w:color w:val="000000" w:themeColor="text1"/>
+        </w:rPr>
+      </w:pPr>
+      <w:r>
+        <w:rPr>
+          <w:color w:val="000000" w:themeColor="text1"/>
+        </w:rPr>
+        <w:t>Numbers can be converted to characters by using chr() function.</w:t>
+      </w:r>
+    </w:p>
+    <w:p>
+      <w:pPr>
+        <w:rPr>
+          <w:color w:val="000000" w:themeColor="text1"/>
+        </w:rPr>
+      </w:pPr>
+      <w:r>
+        <w:rPr>
+          <w:color w:val="000000" w:themeColor="text1"/>
+        </w:rPr>
+        <w:t>print(chr(</w:t>
+      </w:r>
+      <w:r>
+        <w:rPr>
+          <w:color w:val="000000" w:themeColor="text1"/>
+        </w:rPr>
+        <w:t>9</w:t>
+      </w:r>
+      <w:r>
+        <w:rPr>
+          <w:color w:val="000000" w:themeColor="text1"/>
+        </w:rPr>
+        <w:t>8</w:t>
+      </w:r>
+      <w:r>
+        <w:rPr>
+          <w:color w:val="000000" w:themeColor="text1"/>
+        </w:rPr>
+        <w:t>))</w:t>
+      </w:r>
+    </w:p>
+    <w:p>
+      <w:pPr>
+        <w:rPr>
+          <w:color w:val="000000" w:themeColor="text1"/>
+        </w:rPr>
+      </w:pPr>
+      <w:r>
+        <w:rPr>
+          <w:color w:val="000000" w:themeColor="text1"/>
+        </w:rPr>
+        <w:t>&gt;&gt;&gt;</w:t>
+      </w:r>
+      <w:r>
+        <w:rPr>
+          <w:color w:val="000000" w:themeColor="text1"/>
+        </w:rPr>
+        <w:t>b</w:t>
+      </w:r>
     </w:p>
     <w:sectPr>
-      <w:footerReference w:type="default" r:id="rId8"/>
+      <w:footerReference w:type="default" r:id="rId9"/>
       <w:pgSz w:w="11906" w:h="16838"/>
       <w:pgMar w:top="1440" w:right="1440" w:bottom="1440" w:left="1440" w:header="708" w:footer="708" w:gutter="0"/>
       <w:cols w:space="708"/>
@@ -6139,7 +6909,7 @@
   <w:style w:type="paragraph" w:default="1" w:styleId="Normal">
     <w:name w:val="Normal"/>
     <w:qFormat/>
-    <w:rsid w:val="00FA51E2"/>
+    <w:rsid w:val="00E93D15"/>
   </w:style>
   <w:style w:type="paragraph" w:styleId="Heading1">
     <w:name w:val="heading 1"/>

</xml_diff>

<commit_message>
Added Number Guessing Game
Added Number Guessing Game and updated the notes
</commit_message>
<xml_diff>
--- a/Python YAY.docx
+++ b/Python YAY.docx
@@ -835,16 +835,11 @@
             <w:pPr>
               <w:jc w:val="center"/>
             </w:pPr>
-            <w:proofErr w:type="spellStart"/>
             <w:r>
               <w:t>C</w:t>
             </w:r>
             <w:r>
-              <w:t>ant</w:t>
-            </w:r>
-            <w:proofErr w:type="spellEnd"/>
-            <w:r>
-              <w:t xml:space="preserve"> have keywords as variables</w:t>
+              <w:t>ant have keywords as variables</w:t>
             </w:r>
             <w:r>
               <w:t>.</w:t>
@@ -875,15 +870,7 @@
               <w:jc w:val="center"/>
             </w:pPr>
             <w:r>
-              <w:t xml:space="preserve">Variables </w:t>
-            </w:r>
-            <w:proofErr w:type="spellStart"/>
-            <w:r>
-              <w:t>cant</w:t>
-            </w:r>
-            <w:proofErr w:type="spellEnd"/>
-            <w:r>
-              <w:t xml:space="preserve"> have special characters</w:t>
+              <w:t>Variables cant have special characters</w:t>
             </w:r>
           </w:p>
         </w:tc>
@@ -1633,15 +1620,7 @@
         </w:numPr>
       </w:pPr>
       <w:r>
-        <w:t xml:space="preserve">str(): it takes the character present in the data type and store them in </w:t>
-      </w:r>
-      <w:proofErr w:type="spellStart"/>
-      <w:r>
-        <w:t>a</w:t>
-      </w:r>
-      <w:proofErr w:type="spellEnd"/>
-      <w:r>
-        <w:t xml:space="preserve"> array of char</w:t>
+        <w:t>str(): it takes the character present in the data type and store them in a array of char</w:t>
       </w:r>
       <w:r>
         <w:t>a</w:t>
@@ -5987,16 +5966,519 @@
     </w:p>
     <w:p>
       <w:pPr>
-        <w:ind w:left="720" w:hanging="720"/>
-        <w:rPr>
-          <w:color w:val="000000" w:themeColor="text1"/>
-        </w:rPr>
-      </w:pPr>
-      <w:r>
-        <w:rPr>
-          <w:color w:val="000000" w:themeColor="text1"/>
-        </w:rPr>
-        <w:t>This is a piece of text that is not executed when the code runs.</w:t>
+        <w:rPr>
+          <w:color w:val="000000" w:themeColor="text1"/>
+        </w:rPr>
+      </w:pPr>
+      <w:r>
+        <w:rPr>
+          <w:color w:val="000000" w:themeColor="text1"/>
+        </w:rPr>
+        <w:t>This is a piece of text that does not get executed when the code is ran. A single lined comment can be made using # and then the text. A multi lined comment can be added by enclosing the text between triple inverted commas.</w:t>
+      </w:r>
+    </w:p>
+    <w:p>
+      <w:pPr>
+        <w:rPr>
+          <w:color w:val="000000" w:themeColor="text1"/>
+        </w:rPr>
+      </w:pPr>
+      <w:r>
+        <w:rPr>
+          <w:color w:val="000000" w:themeColor="text1"/>
+        </w:rPr>
+        <w:t>Example:</w:t>
+      </w:r>
+    </w:p>
+    <w:p>
+      <w:pPr>
+        <w:rPr>
+          <w:color w:val="000000" w:themeColor="text1"/>
+        </w:rPr>
+      </w:pPr>
+      <w:r>
+        <w:rPr>
+          <w:color w:val="000000" w:themeColor="text1"/>
+        </w:rPr>
+        <w:t>#comment</w:t>
+      </w:r>
+    </w:p>
+    <w:p>
+      <w:pPr>
+        <w:rPr>
+          <w:color w:val="000000" w:themeColor="text1"/>
+        </w:rPr>
+      </w:pPr>
+      <w:r>
+        <w:rPr>
+          <w:color w:val="000000" w:themeColor="text1"/>
+        </w:rPr>
+        <w:t>‘’’comment’’’</w:t>
+      </w:r>
+    </w:p>
+    <w:p>
+      <w:pPr>
+        <w:rPr>
+          <w:color w:val="000000" w:themeColor="text1"/>
+        </w:rPr>
+      </w:pPr>
+    </w:p>
+    <w:p>
+      <w:pPr>
+        <w:rPr>
+          <w:color w:val="000000" w:themeColor="text1"/>
+        </w:rPr>
+      </w:pPr>
+    </w:p>
+    <w:p>
+      <w:pPr>
+        <w:rPr>
+          <w:color w:val="000000" w:themeColor="text1"/>
+        </w:rPr>
+      </w:pPr>
+    </w:p>
+    <w:p>
+      <w:pPr>
+        <w:rPr>
+          <w:color w:val="000000" w:themeColor="text1"/>
+        </w:rPr>
+      </w:pPr>
+    </w:p>
+    <w:p>
+      <w:pPr>
+        <w:rPr>
+          <w:color w:val="000000" w:themeColor="text1"/>
+        </w:rPr>
+      </w:pPr>
+    </w:p>
+    <w:p>
+      <w:pPr>
+        <w:rPr>
+          <w:color w:val="000000" w:themeColor="text1"/>
+        </w:rPr>
+      </w:pPr>
+    </w:p>
+    <w:p>
+      <w:pPr>
+        <w:rPr>
+          <w:color w:val="000000" w:themeColor="text1"/>
+        </w:rPr>
+      </w:pPr>
+    </w:p>
+    <w:p>
+      <w:pPr>
+        <w:rPr>
+          <w:color w:val="000000" w:themeColor="text1"/>
+        </w:rPr>
+      </w:pPr>
+    </w:p>
+    <w:p>
+      <w:pPr>
+        <w:rPr>
+          <w:color w:val="000000" w:themeColor="text1"/>
+        </w:rPr>
+      </w:pPr>
+    </w:p>
+    <w:p>
+      <w:pPr>
+        <w:rPr>
+          <w:b/>
+          <w:bCs/>
+          <w:color w:val="000000" w:themeColor="text1"/>
+          <w:sz w:val="32"/>
+          <w:szCs w:val="32"/>
+          <w:u w:val="single"/>
+        </w:rPr>
+      </w:pPr>
+      <w:r>
+        <w:rPr>
+          <w:b/>
+          <w:bCs/>
+          <w:color w:val="000000" w:themeColor="text1"/>
+          <w:sz w:val="32"/>
+          <w:szCs w:val="32"/>
+          <w:u w:val="single"/>
+        </w:rPr>
+        <w:lastRenderedPageBreak/>
+        <w:t>SCOPE:</w:t>
+      </w:r>
+    </w:p>
+    <w:p>
+      <w:pPr>
+        <w:rPr>
+          <w:b/>
+          <w:bCs/>
+          <w:color w:val="000000" w:themeColor="text1"/>
+        </w:rPr>
+      </w:pPr>
+      <w:r>
+        <w:rPr>
+          <w:color w:val="000000" w:themeColor="text1"/>
+        </w:rPr>
+        <w:t>The location where we can find a variable and also access it if required is called the </w:t>
+      </w:r>
+      <w:r>
+        <w:rPr>
+          <w:b/>
+          <w:bCs/>
+          <w:color w:val="000000" w:themeColor="text1"/>
+        </w:rPr>
+        <w:t>scope of a variable</w:t>
+      </w:r>
+      <w:r>
+        <w:rPr>
+          <w:b/>
+          <w:bCs/>
+          <w:color w:val="000000" w:themeColor="text1"/>
+        </w:rPr>
+        <w:t>.</w:t>
+      </w:r>
+    </w:p>
+    <w:p>
+      <w:pPr>
+        <w:rPr>
+          <w:b/>
+          <w:bCs/>
+          <w:color w:val="000000" w:themeColor="text1"/>
+        </w:rPr>
+      </w:pPr>
+      <w:r>
+        <w:rPr>
+          <w:b/>
+          <w:bCs/>
+          <w:color w:val="000000" w:themeColor="text1"/>
+        </w:rPr>
+        <w:t>Python Local variable</w:t>
+      </w:r>
+    </w:p>
+    <w:p>
+      <w:pPr>
+        <w:rPr>
+          <w:color w:val="000000" w:themeColor="text1"/>
+        </w:rPr>
+      </w:pPr>
+      <w:r>
+        <w:rPr>
+          <w:color w:val="000000" w:themeColor="text1"/>
+        </w:rPr>
+        <w:t>Local variables are those that are initialized within a function and are unique to that function. It cannot be accessed outside of the function. Let’s look at how to make a local variable.</w:t>
+      </w:r>
+    </w:p>
+    <w:p>
+      <w:pPr>
+        <w:rPr>
+          <w:color w:val="000000" w:themeColor="text1"/>
+        </w:rPr>
+      </w:pPr>
+      <w:r>
+        <w:rPr>
+          <w:color w:val="000000" w:themeColor="text1"/>
+        </w:rPr>
+        <w:t>Example:</w:t>
+      </w:r>
+    </w:p>
+    <w:p>
+      <w:pPr>
+        <w:rPr>
+          <w:color w:val="000000" w:themeColor="text1"/>
+        </w:rPr>
+      </w:pPr>
+      <w:r>
+        <w:rPr>
+          <w:color w:val="000000" w:themeColor="text1"/>
+        </w:rPr>
+        <w:t>def main():</w:t>
+      </w:r>
+    </w:p>
+    <w:p>
+      <w:pPr>
+        <w:rPr>
+          <w:color w:val="000000" w:themeColor="text1"/>
+        </w:rPr>
+      </w:pPr>
+      <w:r>
+        <w:rPr>
+          <w:color w:val="000000" w:themeColor="text1"/>
+        </w:rPr>
+        <w:tab/>
+      </w:r>
+      <w:r>
+        <w:rPr>
+          <w:color w:val="000000" w:themeColor="text1"/>
+        </w:rPr>
+        <w:t>x = 1</w:t>
+      </w:r>
+    </w:p>
+    <w:p>
+      <w:pPr>
+        <w:rPr>
+          <w:color w:val="000000" w:themeColor="text1"/>
+        </w:rPr>
+      </w:pPr>
+      <w:r>
+        <w:rPr>
+          <w:color w:val="000000" w:themeColor="text1"/>
+        </w:rPr>
+        <w:t>main()</w:t>
+      </w:r>
+    </w:p>
+    <w:p>
+      <w:pPr>
+        <w:rPr>
+          <w:color w:val="000000" w:themeColor="text1"/>
+        </w:rPr>
+      </w:pPr>
+      <w:r>
+        <w:rPr>
+          <w:color w:val="000000" w:themeColor="text1"/>
+        </w:rPr>
+        <w:t>print(x)</w:t>
+      </w:r>
+    </w:p>
+    <w:p>
+      <w:pPr>
+        <w:rPr>
+          <w:color w:val="000000" w:themeColor="text1"/>
+        </w:rPr>
+      </w:pPr>
+      <w:r>
+        <w:rPr>
+          <w:color w:val="000000" w:themeColor="text1"/>
+        </w:rPr>
+        <w:t>&gt;&gt;&gt; Error</w:t>
+      </w:r>
+    </w:p>
+    <w:p>
+      <w:pPr>
+        <w:rPr>
+          <w:b/>
+          <w:bCs/>
+          <w:color w:val="000000" w:themeColor="text1"/>
+        </w:rPr>
+      </w:pPr>
+      <w:r>
+        <w:rPr>
+          <w:b/>
+          <w:bCs/>
+          <w:color w:val="000000" w:themeColor="text1"/>
+        </w:rPr>
+        <w:t>Python Global variables</w:t>
+      </w:r>
+    </w:p>
+    <w:p>
+      <w:pPr>
+        <w:rPr>
+          <w:color w:val="000000" w:themeColor="text1"/>
+        </w:rPr>
+      </w:pPr>
+      <w:r>
+        <w:rPr>
+          <w:color w:val="000000" w:themeColor="text1"/>
+        </w:rPr>
+        <w:t>Global variables are the ones that are defined and declared outside any function and are not specified to any function. They can be used by any part of the program.</w:t>
+      </w:r>
+    </w:p>
+    <w:p>
+      <w:pPr>
+        <w:rPr>
+          <w:color w:val="000000" w:themeColor="text1"/>
+        </w:rPr>
+      </w:pPr>
+      <w:r>
+        <w:rPr>
+          <w:color w:val="000000" w:themeColor="text1"/>
+        </w:rPr>
+        <w:t>Example:</w:t>
+      </w:r>
+    </w:p>
+    <w:p>
+      <w:pPr>
+        <w:rPr>
+          <w:color w:val="000000" w:themeColor="text1"/>
+        </w:rPr>
+      </w:pPr>
+      <w:r>
+        <w:rPr>
+          <w:color w:val="000000" w:themeColor="text1"/>
+        </w:rPr>
+        <w:t>x = 1</w:t>
+      </w:r>
+    </w:p>
+    <w:p>
+      <w:pPr>
+        <w:rPr>
+          <w:color w:val="000000" w:themeColor="text1"/>
+        </w:rPr>
+      </w:pPr>
+      <w:r>
+        <w:rPr>
+          <w:color w:val="000000" w:themeColor="text1"/>
+        </w:rPr>
+        <w:t>def main():</w:t>
+      </w:r>
+    </w:p>
+    <w:p>
+      <w:pPr>
+        <w:rPr>
+          <w:color w:val="000000" w:themeColor="text1"/>
+        </w:rPr>
+      </w:pPr>
+      <w:r>
+        <w:rPr>
+          <w:color w:val="000000" w:themeColor="text1"/>
+        </w:rPr>
+        <w:tab/>
+        <w:t>x = 2</w:t>
+      </w:r>
+    </w:p>
+    <w:p>
+      <w:pPr>
+        <w:rPr>
+          <w:color w:val="000000" w:themeColor="text1"/>
+        </w:rPr>
+      </w:pPr>
+      <w:r>
+        <w:rPr>
+          <w:color w:val="000000" w:themeColor="text1"/>
+        </w:rPr>
+        <w:t>main()</w:t>
+      </w:r>
+    </w:p>
+    <w:p>
+      <w:pPr>
+        <w:rPr>
+          <w:color w:val="000000" w:themeColor="text1"/>
+        </w:rPr>
+      </w:pPr>
+      <w:r>
+        <w:rPr>
+          <w:color w:val="000000" w:themeColor="text1"/>
+        </w:rPr>
+        <w:t>print(x)</w:t>
+      </w:r>
+    </w:p>
+    <w:p>
+      <w:pPr>
+        <w:rPr>
+          <w:color w:val="000000" w:themeColor="text1"/>
+        </w:rPr>
+      </w:pPr>
+      <w:r>
+        <w:rPr>
+          <w:color w:val="000000" w:themeColor="text1"/>
+        </w:rPr>
+        <w:t>&gt;&gt;&gt; 1</w:t>
+      </w:r>
+    </w:p>
+    <w:p>
+      <w:pPr>
+        <w:rPr>
+          <w:color w:val="000000" w:themeColor="text1"/>
+        </w:rPr>
+      </w:pPr>
+      <w:r>
+        <w:rPr>
+          <w:color w:val="000000" w:themeColor="text1"/>
+        </w:rPr>
+        <w:t>We can use global keyword to make a variable present inside a UDF to be a global.</w:t>
+      </w:r>
+    </w:p>
+    <w:p>
+      <w:pPr>
+        <w:rPr>
+          <w:color w:val="000000" w:themeColor="text1"/>
+        </w:rPr>
+      </w:pPr>
+      <w:r>
+        <w:rPr>
+          <w:color w:val="000000" w:themeColor="text1"/>
+        </w:rPr>
+        <w:br w:type="page"/>
+      </w:r>
+    </w:p>
+    <w:p>
+      <w:pPr>
+        <w:rPr>
+          <w:color w:val="000000" w:themeColor="text1"/>
+        </w:rPr>
+      </w:pPr>
+      <w:r>
+        <w:rPr>
+          <w:color w:val="000000" w:themeColor="text1"/>
+        </w:rPr>
+        <w:lastRenderedPageBreak/>
+        <w:t>Example:</w:t>
+      </w:r>
+    </w:p>
+    <w:p>
+      <w:pPr>
+        <w:rPr>
+          <w:color w:val="000000" w:themeColor="text1"/>
+        </w:rPr>
+      </w:pPr>
+      <w:r>
+        <w:rPr>
+          <w:color w:val="000000" w:themeColor="text1"/>
+        </w:rPr>
+        <w:t>a</w:t>
+      </w:r>
+      <w:r>
+        <w:rPr>
+          <w:color w:val="000000" w:themeColor="text1"/>
+        </w:rPr>
+        <w:t xml:space="preserve"> = 1</w:t>
+      </w:r>
+    </w:p>
+    <w:p>
+      <w:pPr>
+        <w:rPr>
+          <w:color w:val="000000" w:themeColor="text1"/>
+        </w:rPr>
+      </w:pPr>
+      <w:r>
+        <w:rPr>
+          <w:color w:val="000000" w:themeColor="text1"/>
+        </w:rPr>
+        <w:t>def main():</w:t>
+      </w:r>
+    </w:p>
+    <w:p>
+      <w:pPr>
+        <w:rPr>
+          <w:color w:val="000000" w:themeColor="text1"/>
+        </w:rPr>
+      </w:pPr>
+      <w:r>
+        <w:rPr>
+          <w:color w:val="000000" w:themeColor="text1"/>
+        </w:rPr>
+        <w:tab/>
+        <w:t xml:space="preserve">global </w:t>
+      </w:r>
+      <w:r>
+        <w:rPr>
+          <w:color w:val="000000" w:themeColor="text1"/>
+        </w:rPr>
+        <w:t>a</w:t>
+      </w:r>
+    </w:p>
+    <w:p>
+      <w:pPr>
+        <w:rPr>
+          <w:color w:val="000000" w:themeColor="text1"/>
+        </w:rPr>
+      </w:pPr>
+      <w:r>
+        <w:rPr>
+          <w:color w:val="000000" w:themeColor="text1"/>
+        </w:rPr>
+        <w:tab/>
+      </w:r>
+      <w:r>
+        <w:rPr>
+          <w:color w:val="000000" w:themeColor="text1"/>
+        </w:rPr>
+        <w:t>a</w:t>
       </w:r>
       <w:r>
         <w:rPr>
@@ -6004,13 +6486,127 @@
         </w:rPr>
         <w:t xml:space="preserve"> </w:t>
       </w:r>
-    </w:p>
-    <w:p>
-      <w:pPr>
-        <w:rPr>
-          <w:color w:val="000000" w:themeColor="text1"/>
-        </w:rPr>
-      </w:pPr>
+      <w:r>
+        <w:rPr>
+          <w:color w:val="000000" w:themeColor="text1"/>
+        </w:rPr>
+        <w:t xml:space="preserve">= </w:t>
+      </w:r>
+      <w:r>
+        <w:rPr>
+          <w:color w:val="000000" w:themeColor="text1"/>
+        </w:rPr>
+        <w:t>a+1</w:t>
+      </w:r>
+    </w:p>
+    <w:p>
+      <w:pPr>
+        <w:ind w:firstLine="720"/>
+        <w:rPr>
+          <w:color w:val="000000" w:themeColor="text1"/>
+        </w:rPr>
+      </w:pPr>
+      <w:r>
+        <w:rPr>
+          <w:color w:val="000000" w:themeColor="text1"/>
+        </w:rPr>
+        <w:t>print(f“a = {</w:t>
+      </w:r>
+      <w:r>
+        <w:rPr>
+          <w:color w:val="000000" w:themeColor="text1"/>
+        </w:rPr>
+        <w:t>a</w:t>
+      </w:r>
+      <w:r>
+        <w:rPr>
+          <w:color w:val="000000" w:themeColor="text1"/>
+        </w:rPr>
+        <w:t>}”)</w:t>
+      </w:r>
+    </w:p>
+    <w:p>
+      <w:pPr>
+        <w:rPr>
+          <w:color w:val="000000" w:themeColor="text1"/>
+        </w:rPr>
+      </w:pPr>
+      <w:r>
+        <w:rPr>
+          <w:color w:val="000000" w:themeColor="text1"/>
+        </w:rPr>
+        <w:t>print(</w:t>
+      </w:r>
+      <w:r>
+        <w:rPr>
+          <w:color w:val="000000" w:themeColor="text1"/>
+        </w:rPr>
+        <w:t>main()</w:t>
+      </w:r>
+      <w:r>
+        <w:rPr>
+          <w:color w:val="000000" w:themeColor="text1"/>
+        </w:rPr>
+        <w:t>)</w:t>
+      </w:r>
+    </w:p>
+    <w:p>
+      <w:pPr>
+        <w:rPr>
+          <w:color w:val="000000" w:themeColor="text1"/>
+        </w:rPr>
+      </w:pPr>
+      <w:r>
+        <w:rPr>
+          <w:color w:val="000000" w:themeColor="text1"/>
+        </w:rPr>
+        <w:t>print(f”a = {a}”)</w:t>
+      </w:r>
+    </w:p>
+    <w:p>
+      <w:pPr>
+        <w:rPr>
+          <w:color w:val="000000" w:themeColor="text1"/>
+        </w:rPr>
+      </w:pPr>
+      <w:r>
+        <w:rPr>
+          <w:color w:val="000000" w:themeColor="text1"/>
+        </w:rPr>
+        <w:t>Output</w:t>
+      </w:r>
+      <w:r>
+        <w:rPr>
+          <w:color w:val="000000" w:themeColor="text1"/>
+        </w:rPr>
+        <w:t>:</w:t>
+      </w:r>
+    </w:p>
+    <w:p>
+      <w:pPr>
+        <w:rPr>
+          <w:color w:val="000000" w:themeColor="text1"/>
+        </w:rPr>
+      </w:pPr>
+      <w:r>
+        <w:rPr>
+          <w:color w:val="000000" w:themeColor="text1"/>
+        </w:rPr>
+        <w:t>a = 2</w:t>
+      </w:r>
+    </w:p>
+    <w:p>
+      <w:pPr>
+        <w:rPr>
+          <w:color w:val="000000" w:themeColor="text1"/>
+        </w:rPr>
+      </w:pPr>
+      <w:r>
+        <w:rPr>
+          <w:color w:val="000000" w:themeColor="text1"/>
+        </w:rPr>
+        <w:t>a = 2</w:t>
+      </w:r>
     </w:p>
     <w:sectPr>
       <w:footerReference w:type="default" r:id="rId9"/>
@@ -6407,6 +7003,155 @@
     </w:lvl>
   </w:abstractNum>
   <w:abstractNum w:abstractNumId="3" w15:restartNumberingAfterBreak="0">
+    <w:nsid w:val="244E0285"/>
+    <w:multiLevelType w:val="multilevel"/>
+    <w:tmpl w:val="AE242772"/>
+    <w:lvl w:ilvl="0">
+      <w:start w:val="1"/>
+      <w:numFmt w:val="bullet"/>
+      <w:lvlText w:val=""/>
+      <w:lvlJc w:val="left"/>
+      <w:pPr>
+        <w:tabs>
+          <w:tab w:val="num" w:pos="720"/>
+        </w:tabs>
+        <w:ind w:left="720" w:hanging="360"/>
+      </w:pPr>
+      <w:rPr>
+        <w:rFonts w:ascii="Symbol" w:hAnsi="Symbol" w:hint="default"/>
+        <w:sz w:val="20"/>
+      </w:rPr>
+    </w:lvl>
+    <w:lvl w:ilvl="1" w:tentative="1">
+      <w:start w:val="1"/>
+      <w:numFmt w:val="bullet"/>
+      <w:lvlText w:val="o"/>
+      <w:lvlJc w:val="left"/>
+      <w:pPr>
+        <w:tabs>
+          <w:tab w:val="num" w:pos="1440"/>
+        </w:tabs>
+        <w:ind w:left="1440" w:hanging="360"/>
+      </w:pPr>
+      <w:rPr>
+        <w:rFonts w:ascii="Courier New" w:hAnsi="Courier New" w:hint="default"/>
+        <w:sz w:val="20"/>
+      </w:rPr>
+    </w:lvl>
+    <w:lvl w:ilvl="2" w:tentative="1">
+      <w:start w:val="1"/>
+      <w:numFmt w:val="bullet"/>
+      <w:lvlText w:val=""/>
+      <w:lvlJc w:val="left"/>
+      <w:pPr>
+        <w:tabs>
+          <w:tab w:val="num" w:pos="2160"/>
+        </w:tabs>
+        <w:ind w:left="2160" w:hanging="360"/>
+      </w:pPr>
+      <w:rPr>
+        <w:rFonts w:ascii="Wingdings" w:hAnsi="Wingdings" w:hint="default"/>
+        <w:sz w:val="20"/>
+      </w:rPr>
+    </w:lvl>
+    <w:lvl w:ilvl="3" w:tentative="1">
+      <w:start w:val="1"/>
+      <w:numFmt w:val="bullet"/>
+      <w:lvlText w:val=""/>
+      <w:lvlJc w:val="left"/>
+      <w:pPr>
+        <w:tabs>
+          <w:tab w:val="num" w:pos="2880"/>
+        </w:tabs>
+        <w:ind w:left="2880" w:hanging="360"/>
+      </w:pPr>
+      <w:rPr>
+        <w:rFonts w:ascii="Wingdings" w:hAnsi="Wingdings" w:hint="default"/>
+        <w:sz w:val="20"/>
+      </w:rPr>
+    </w:lvl>
+    <w:lvl w:ilvl="4" w:tentative="1">
+      <w:start w:val="1"/>
+      <w:numFmt w:val="bullet"/>
+      <w:lvlText w:val=""/>
+      <w:lvlJc w:val="left"/>
+      <w:pPr>
+        <w:tabs>
+          <w:tab w:val="num" w:pos="3600"/>
+        </w:tabs>
+        <w:ind w:left="3600" w:hanging="360"/>
+      </w:pPr>
+      <w:rPr>
+        <w:rFonts w:ascii="Wingdings" w:hAnsi="Wingdings" w:hint="default"/>
+        <w:sz w:val="20"/>
+      </w:rPr>
+    </w:lvl>
+    <w:lvl w:ilvl="5" w:tentative="1">
+      <w:start w:val="1"/>
+      <w:numFmt w:val="bullet"/>
+      <w:lvlText w:val=""/>
+      <w:lvlJc w:val="left"/>
+      <w:pPr>
+        <w:tabs>
+          <w:tab w:val="num" w:pos="4320"/>
+        </w:tabs>
+        <w:ind w:left="4320" w:hanging="360"/>
+      </w:pPr>
+      <w:rPr>
+        <w:rFonts w:ascii="Wingdings" w:hAnsi="Wingdings" w:hint="default"/>
+        <w:sz w:val="20"/>
+      </w:rPr>
+    </w:lvl>
+    <w:lvl w:ilvl="6" w:tentative="1">
+      <w:start w:val="1"/>
+      <w:numFmt w:val="bullet"/>
+      <w:lvlText w:val=""/>
+      <w:lvlJc w:val="left"/>
+      <w:pPr>
+        <w:tabs>
+          <w:tab w:val="num" w:pos="5040"/>
+        </w:tabs>
+        <w:ind w:left="5040" w:hanging="360"/>
+      </w:pPr>
+      <w:rPr>
+        <w:rFonts w:ascii="Wingdings" w:hAnsi="Wingdings" w:hint="default"/>
+        <w:sz w:val="20"/>
+      </w:rPr>
+    </w:lvl>
+    <w:lvl w:ilvl="7" w:tentative="1">
+      <w:start w:val="1"/>
+      <w:numFmt w:val="bullet"/>
+      <w:lvlText w:val=""/>
+      <w:lvlJc w:val="left"/>
+      <w:pPr>
+        <w:tabs>
+          <w:tab w:val="num" w:pos="5760"/>
+        </w:tabs>
+        <w:ind w:left="5760" w:hanging="360"/>
+      </w:pPr>
+      <w:rPr>
+        <w:rFonts w:ascii="Wingdings" w:hAnsi="Wingdings" w:hint="default"/>
+        <w:sz w:val="20"/>
+      </w:rPr>
+    </w:lvl>
+    <w:lvl w:ilvl="8" w:tentative="1">
+      <w:start w:val="1"/>
+      <w:numFmt w:val="bullet"/>
+      <w:lvlText w:val=""/>
+      <w:lvlJc w:val="left"/>
+      <w:pPr>
+        <w:tabs>
+          <w:tab w:val="num" w:pos="6480"/>
+        </w:tabs>
+        <w:ind w:left="6480" w:hanging="360"/>
+      </w:pPr>
+      <w:rPr>
+        <w:rFonts w:ascii="Wingdings" w:hAnsi="Wingdings" w:hint="default"/>
+        <w:sz w:val="20"/>
+      </w:rPr>
+    </w:lvl>
+  </w:abstractNum>
+  <w:abstractNum w:abstractNumId="4" w15:restartNumberingAfterBreak="0">
     <w:nsid w:val="42852704"/>
     <w:multiLevelType w:val="hybridMultilevel"/>
     <w:tmpl w:val="40BCD09A"/>
@@ -6495,7 +7240,7 @@
       </w:pPr>
     </w:lvl>
   </w:abstractNum>
-  <w:abstractNum w:abstractNumId="4" w15:restartNumberingAfterBreak="0">
+  <w:abstractNum w:abstractNumId="5" w15:restartNumberingAfterBreak="0">
     <w:nsid w:val="487273C5"/>
     <w:multiLevelType w:val="hybridMultilevel"/>
     <w:tmpl w:val="79F2AC30"/>
@@ -6584,7 +7329,7 @@
       </w:pPr>
     </w:lvl>
   </w:abstractNum>
-  <w:abstractNum w:abstractNumId="5" w15:restartNumberingAfterBreak="0">
+  <w:abstractNum w:abstractNumId="6" w15:restartNumberingAfterBreak="0">
     <w:nsid w:val="49417E2A"/>
     <w:multiLevelType w:val="hybridMultilevel"/>
     <w:tmpl w:val="B73045B6"/>
@@ -6673,7 +7418,7 @@
       </w:pPr>
     </w:lvl>
   </w:abstractNum>
-  <w:abstractNum w:abstractNumId="6" w15:restartNumberingAfterBreak="0">
+  <w:abstractNum w:abstractNumId="7" w15:restartNumberingAfterBreak="0">
     <w:nsid w:val="50BE45C1"/>
     <w:multiLevelType w:val="hybridMultilevel"/>
     <w:tmpl w:val="04BA9522"/>
@@ -6762,7 +7507,7 @@
       </w:pPr>
     </w:lvl>
   </w:abstractNum>
-  <w:abstractNum w:abstractNumId="7" w15:restartNumberingAfterBreak="0">
+  <w:abstractNum w:abstractNumId="8" w15:restartNumberingAfterBreak="0">
     <w:nsid w:val="71E6612A"/>
     <w:multiLevelType w:val="hybridMultilevel"/>
     <w:tmpl w:val="3EACA2F6"/>
@@ -6852,7 +7597,7 @@
       </w:pPr>
     </w:lvl>
   </w:abstractNum>
-  <w:abstractNum w:abstractNumId="8" w15:restartNumberingAfterBreak="0">
+  <w:abstractNum w:abstractNumId="9" w15:restartNumberingAfterBreak="0">
     <w:nsid w:val="72240C89"/>
     <w:multiLevelType w:val="hybridMultilevel"/>
     <w:tmpl w:val="7012E154"/>
@@ -6941,7 +7686,7 @@
       </w:pPr>
     </w:lvl>
   </w:abstractNum>
-  <w:abstractNum w:abstractNumId="9" w15:restartNumberingAfterBreak="0">
+  <w:abstractNum w:abstractNumId="10" w15:restartNumberingAfterBreak="0">
     <w:nsid w:val="7C4E17E3"/>
     <w:multiLevelType w:val="hybridMultilevel"/>
     <w:tmpl w:val="57EE9CA6"/>
@@ -7034,31 +7779,34 @@
     <w:abstractNumId w:val="2"/>
   </w:num>
   <w:num w:numId="2" w16cid:durableId="616569421">
-    <w:abstractNumId w:val="8"/>
+    <w:abstractNumId w:val="9"/>
   </w:num>
   <w:num w:numId="3" w16cid:durableId="1262685604">
-    <w:abstractNumId w:val="6"/>
+    <w:abstractNumId w:val="7"/>
   </w:num>
   <w:num w:numId="4" w16cid:durableId="1633361042">
+    <w:abstractNumId w:val="5"/>
+  </w:num>
+  <w:num w:numId="5" w16cid:durableId="236287955">
+    <w:abstractNumId w:val="10"/>
+  </w:num>
+  <w:num w:numId="6" w16cid:durableId="178589854">
     <w:abstractNumId w:val="4"/>
   </w:num>
-  <w:num w:numId="5" w16cid:durableId="236287955">
-    <w:abstractNumId w:val="9"/>
-  </w:num>
-  <w:num w:numId="6" w16cid:durableId="178589854">
-    <w:abstractNumId w:val="3"/>
-  </w:num>
   <w:num w:numId="7" w16cid:durableId="2031950725">
-    <w:abstractNumId w:val="7"/>
+    <w:abstractNumId w:val="8"/>
   </w:num>
   <w:num w:numId="8" w16cid:durableId="1411342785">
     <w:abstractNumId w:val="0"/>
   </w:num>
   <w:num w:numId="9" w16cid:durableId="1680934086">
-    <w:abstractNumId w:val="5"/>
+    <w:abstractNumId w:val="6"/>
   </w:num>
   <w:num w:numId="10" w16cid:durableId="1523397549">
     <w:abstractNumId w:val="1"/>
+  </w:num>
+  <w:num w:numId="11" w16cid:durableId="1236671082">
+    <w:abstractNumId w:val="3"/>
   </w:num>
 </w:numbering>
 </file>
@@ -7667,6 +8415,7 @@
   <w:style w:type="character" w:default="1" w:styleId="DefaultParagraphFont">
     <w:name w:val="Default Paragraph Font"/>
     <w:uiPriority w:val="1"/>
+    <w:semiHidden/>
     <w:unhideWhenUsed/>
   </w:style>
   <w:style w:type="table" w:default="1" w:styleId="TableNormal">

</xml_diff>